<commit_message>
Correcion de vulnerabilidades B c y d
</commit_message>
<xml_diff>
--- a/docs/Caso2_Documento.docx
+++ b/docs/Caso2_Documento.docx
@@ -299,8 +299,6 @@
       <w:r>
         <w:t>en la asistencia a su servicio.</w:t>
       </w:r>
-      <w:bookmarkStart w:id="1" w:name="_GoBack"/>
-      <w:bookmarkEnd w:id="1"/>
     </w:p>
     <w:p>
       <w:pPr>
@@ -347,23 +345,125 @@
         <w:contextualSpacing/>
       </w:pPr>
       <w:r>
-        <w:t>Si un actor externo modificaría los datos presentes en la aplicación en línea de Novasoft financiero</w:t>
-      </w:r>
-      <w:r>
-        <w:t>, esto podría llevar a situaciones difíciles para la compañía. Por ejemplo, al eliminar las cuentas de los clientes que tendrían una deuda con la empresa, lo que podría resultar en una pérdida financiera, o modificarla, lo que podría generar situaciones co</w:t>
-      </w:r>
-      <w:r>
-        <w:t>mplicadas entre el cliente y la empresa y podría dañar su imagen. La imagen de una compañía es primordial, especialmente en el ámbito de la seguridad, daría como resultado una disminución de clientes, y por lo tanto no solo una pérdida de dinero sino tambi</w:t>
-      </w:r>
-      <w:r>
-        <w:t>én un peligro para los clientes que ya no pueden protegerse contra actos de interferencia ilícita en la aviación civil. Además, al cambiar el efectivo, se perderían las cuentas de la empresa. Además, por la modificación de los datos, podemos hablar de crea</w:t>
-      </w:r>
-      <w:r>
-        <w:t>ción, cómo podría ser la creación de Puertas Traseras y enviar sumas de dinero no detectables por el sistema a terceras cuentas bancarias, que luego se convier</w:t>
-      </w:r>
-      <w:r>
-        <w:t>ten en grandes sumas de dinero.</w:t>
-      </w:r>
+        <w:t>Si un actor externo modifi</w:t>
+      </w:r>
+      <w:r>
+        <w:t>ca</w:t>
+      </w:r>
+      <w:r>
+        <w:t xml:space="preserve"> los datos presentes en la aplicación en línea de Novasoft financiero</w:t>
+      </w:r>
+      <w:r>
+        <w:t xml:space="preserve"> se p</w:t>
+      </w:r>
+      <w:r>
+        <w:t>odría</w:t>
+      </w:r>
+      <w:r>
+        <w:t xml:space="preserve"> </w:t>
+      </w:r>
+      <w:r>
+        <w:t>convertir en un gran problema y generar situaciones complicadas para l</w:t>
+      </w:r>
+      <w:r>
+        <w:t xml:space="preserve">a compañía. Por ejemplo, al eliminar las cuentas de los clientes que tendrían una </w:t>
+      </w:r>
+      <w:r>
+        <w:t>gran deuda con la empresa, se pod</w:t>
+      </w:r>
+      <w:r>
+        <w:t xml:space="preserve">ría </w:t>
+      </w:r>
+      <w:r>
+        <w:t xml:space="preserve">generar una pérdida financiera. Adicionalmente, esta situación puede </w:t>
+      </w:r>
+      <w:r>
+        <w:t xml:space="preserve">generar </w:t>
+      </w:r>
+      <w:r>
+        <w:t xml:space="preserve">inconvenientes y situaciones tensas </w:t>
+      </w:r>
+      <w:r>
+        <w:t>entre el cliente y la empresa</w:t>
+      </w:r>
+      <w:r>
+        <w:t>, y deteriorar la imagen de la empresa</w:t>
+      </w:r>
+      <w:r>
+        <w:t xml:space="preserve">. </w:t>
+      </w:r>
+      <w:r>
+        <w:t>L</w:t>
+      </w:r>
+      <w:r>
+        <w:t>a imagen de una compañía es primordial, especialmente en el ámbito de la seguridad,</w:t>
+      </w:r>
+      <w:r>
+        <w:t xml:space="preserve"> y si esta se deteriora</w:t>
+      </w:r>
+      <w:r>
+        <w:t xml:space="preserve"> </w:t>
+      </w:r>
+      <w:r>
+        <w:t xml:space="preserve">se tendría </w:t>
+      </w:r>
+      <w:r>
+        <w:t>como result</w:t>
+      </w:r>
+      <w:r>
+        <w:t xml:space="preserve">ado una disminución de clientes </w:t>
+      </w:r>
+      <w:r>
+        <w:t xml:space="preserve">y </w:t>
+      </w:r>
+      <w:r>
+        <w:t>una pérdida de dinero</w:t>
+      </w:r>
+      <w:r>
+        <w:t xml:space="preserve">. También, los actores externos que tengan acceso a los datos </w:t>
+      </w:r>
+      <w:r>
+        <w:t xml:space="preserve">pueden </w:t>
+      </w:r>
+      <w:r>
+        <w:t>hacer modificaciones a la información a su conveniencia que ponen en riesgo la integridad de estos.</w:t>
+      </w:r>
+    </w:p>
+    <w:p>
+      <w:pPr>
+        <w:pBdr>
+          <w:top w:val="nil"/>
+          <w:left w:val="nil"/>
+          <w:bottom w:val="nil"/>
+          <w:right w:val="nil"/>
+          <w:between w:val="nil"/>
+        </w:pBdr>
+        <w:contextualSpacing/>
+      </w:pPr>
+    </w:p>
+    <w:p>
+      <w:pPr>
+        <w:pBdr>
+          <w:top w:val="nil"/>
+          <w:left w:val="nil"/>
+          <w:bottom w:val="nil"/>
+          <w:right w:val="nil"/>
+          <w:between w:val="nil"/>
+        </w:pBdr>
+        <w:contextualSpacing/>
+      </w:pPr>
+    </w:p>
+    <w:p>
+      <w:pPr>
+        <w:pBdr>
+          <w:top w:val="nil"/>
+          <w:left w:val="nil"/>
+          <w:bottom w:val="nil"/>
+          <w:right w:val="nil"/>
+          <w:between w:val="nil"/>
+        </w:pBdr>
+        <w:contextualSpacing/>
+      </w:pPr>
     </w:p>
     <w:p>
       <w:pPr>
@@ -504,6 +604,7 @@
         <w:rPr>
           <w:b/>
         </w:rPr>
+        <w:lastRenderedPageBreak/>
         <w:t>Robo de datos</w:t>
       </w:r>
     </w:p>
@@ -519,23 +620,64 @@
         <w:contextualSpacing/>
       </w:pPr>
       <w:r>
-        <w:lastRenderedPageBreak/>
-        <w:t>Los dos últimos puntos llevan a este. De hecho, u</w:t>
-      </w:r>
-      <w:r>
-        <w:t>n actor no deseado podría robar datos confidenciales de la compañía que podrían debilitar el negocio. Esta información puede ser robada por un caballo de Troya, por ejemplo. El usuario sería redirigido a un servidor fraudulento y, cuando deba identificarse</w:t>
-      </w:r>
-      <w:r>
-        <w:t xml:space="preserve"> con su nombre de usuario y contraseña, será robado por la persona con acceso directo al servidor fraudulento. El ladrón tendrá acceso a todos los datos existentes, y ningún otro dato del sistema será confidencial. Fotos, informes para los distintos client</w:t>
-      </w:r>
-      <w:r>
-        <w:t xml:space="preserve">es en curso, datos bancarios, efectivo ... Tanta posibilidad de que sea mucho peor que borrarlos. Como resultado, el actor podría vender los datos a los competidores, o rescatar a Novasoft sin la certeza de que los datos nunca se utilizarán indebidamente. </w:t>
-      </w:r>
-      <w:r>
-        <w:t>Esto afectaría grand</w:t>
-      </w:r>
-      <w:r>
-        <w:t>emente el negocio y el sistema.</w:t>
+        <w:t>Un</w:t>
+      </w:r>
+      <w:r>
+        <w:t xml:space="preserve"> actor no deseado podría robar datos confidenciales de la compañía </w:t>
+      </w:r>
+      <w:r>
+        <w:t>que pondrían en duda la seguridad del sistema de la compañía</w:t>
+      </w:r>
+      <w:r>
+        <w:t xml:space="preserve"> y utilizar dicha información para hacer cualquier tipo de acto ilegal</w:t>
+      </w:r>
+      <w:r>
+        <w:t xml:space="preserve">. </w:t>
+      </w:r>
+      <w:r>
+        <w:t>Por ejemplo,</w:t>
+      </w:r>
+      <w:r>
+        <w:t xml:space="preserve"> </w:t>
+      </w:r>
+      <w:r>
+        <w:t xml:space="preserve">un usuario común del sistema puede ser </w:t>
+      </w:r>
+      <w:r>
+        <w:t>redi</w:t>
+      </w:r>
+      <w:r>
+        <w:t>rigido a un servidor fraudulento</w:t>
+      </w:r>
+      <w:r>
+        <w:t xml:space="preserve"> y, cuando deba identificarse</w:t>
+      </w:r>
+      <w:r>
+        <w:t xml:space="preserve"> con su nombre de usuario y contraseña, será robado por la persona con acceso directo al servidor fraudulento. El ladrón tendrá acceso a todos los datos existentes, y ningún otro dato</w:t>
+      </w:r>
+      <w:r>
+        <w:t xml:space="preserve"> del sistema será confidencial. Informes, bases de datos, estados financieros, </w:t>
+      </w:r>
+      <w:r>
+        <w:t xml:space="preserve">datos bancarios, </w:t>
+      </w:r>
+      <w:r>
+        <w:t xml:space="preserve">transacciones, entre otros. </w:t>
+      </w:r>
+      <w:r>
+        <w:t xml:space="preserve">Como resultado, el actor podría vender los datos a los competidores, o </w:t>
+      </w:r>
+      <w:r>
+        <w:t xml:space="preserve">simplemente exponerlos </w:t>
+      </w:r>
+      <w:r>
+        <w:t xml:space="preserve">sin la certeza de que los datos </w:t>
+      </w:r>
+      <w:r>
+        <w:t>se utilizarán indebidamente</w:t>
+      </w:r>
+      <w:r>
+        <w:t xml:space="preserve"> o no.</w:t>
       </w:r>
     </w:p>
     <w:p>
@@ -575,7 +717,21 @@
         <w:rPr>
           <w:b/>
         </w:rPr>
-        <w:t>rpación de identidad (Spoofing)</w:t>
+        <w:t>rpación de identidad (</w:t>
+      </w:r>
+      <w:proofErr w:type="spellStart"/>
+      <w:r>
+        <w:rPr>
+          <w:b/>
+        </w:rPr>
+        <w:t>Spoofing</w:t>
+      </w:r>
+      <w:proofErr w:type="spellEnd"/>
+      <w:r>
+        <w:rPr>
+          <w:b/>
+        </w:rPr>
+        <w:t>)</w:t>
       </w:r>
     </w:p>
     <w:p>
@@ -596,16 +752,42 @@
         <w:t>anteriores</w:t>
       </w:r>
       <w:r>
-        <w:t xml:space="preserve"> logra robar la contraseña, entonces puede tomar la identidad de éste. Luego, puede reclamar ser ese empleado y falsificar infor</w:t>
-      </w:r>
-      <w:r>
-        <w:t>mación diversa sobre él, pero también otras informaciones de otras personas según la identidad de la persona que fue usurpada. Esto podría causar un verdadero problema dentro de la empresa, especialmente si la persona en cuestión es una persona con respons</w:t>
-      </w:r>
-      <w:r>
-        <w:t>abilidades. Podría enviar información fraudulenta a otros empleados y / o tener información confidencial. Luego, podría propagar este robo de identidad a otras personas de la empresa redirigiéndolos a técnicas que se hayan visto anteriormente, como el Caba</w:t>
-      </w:r>
-      <w:r>
-        <w:t>llo de Troya. También podría causar conflictos dentro de la empresa.</w:t>
+        <w:t xml:space="preserve"> logra robar la contraseña</w:t>
+      </w:r>
+      <w:r>
+        <w:t xml:space="preserve"> y tener acceso al sistema como un empleado</w:t>
+      </w:r>
+      <w:r>
+        <w:t>, entonces puede tomar la identidad de éste</w:t>
+      </w:r>
+      <w:r>
+        <w:t xml:space="preserve"> y luego </w:t>
+      </w:r>
+      <w:r>
+        <w:t>reclamar ser ese empleado y falsificar infor</w:t>
+      </w:r>
+      <w:r>
+        <w:t xml:space="preserve">mación diversa sobre él. Además, el actor maligno no solo tendría información del empleado a el cual está suplantando sino también a información de otros empleados, directivos y clientes dependiendo los permisos autorización que tenga el empleado </w:t>
+      </w:r>
+      <w:r>
+        <w:t xml:space="preserve">que fue </w:t>
+      </w:r>
+      <w:r>
+        <w:t>suplantado</w:t>
+      </w:r>
+      <w:r>
+        <w:t>. Esto podría causar un verdadero problema dentro de la empresa, especialmente si la persona en cuestión es una persona con respons</w:t>
+      </w:r>
+      <w:r>
+        <w:t>abilidades</w:t>
+      </w:r>
+      <w:r>
+        <w:t xml:space="preserve"> importantes. Todos estos problemas que causa la suplantación de identidad deben ser prevenidos y manejados por el mismo sistema para que se compruebe que la persona que está ejerciendo dichas acciones realmente es el individuo verdadero y no un actor externo suplantándolo. En resumen, las vulnerabilidades que tenga un sistema que faciliten la suplantación por agentes externos puede ser caótica dentro de un sistema financiero en línea como el de Novasoft. Ya que, constantemente se están realizando registros de transacciones y se está manejando información muy importante, y por lo tanto es de suma importancia que el siste</w:t>
+      </w:r>
+      <w:bookmarkStart w:id="1" w:name="_GoBack"/>
+      <w:bookmarkEnd w:id="1"/>
+      <w:r>
+        <w:t xml:space="preserve">ma prevenga y maneje este tipo de vulnerabilidades. </w:t>
       </w:r>
     </w:p>
     <w:p>
@@ -619,9 +801,6 @@
         </w:pBdr>
         <w:ind w:left="1440"/>
       </w:pPr>
-      <w:r>
-        <w:br/>
-      </w:r>
     </w:p>
     <w:p>
       <w:pPr>

</xml_diff>